<commit_message>
Trova valore in vettore ordinato e non ordinato, con metodo ricorsivo o meno, e analisi word. Cisco Packet Tracer, esperienza non appresa a pieno, il documento potrebbe ricevere modifiche come il contenuto dell'esercizio.
</commit_message>
<xml_diff>
--- a/C++/Ricorsivo/Ricorsivo.docx
+++ b/C++/Ricorsivo/Ricorsivo.docx
@@ -239,6 +239,203 @@
         <w:t>Questo significa che la prima condizione non si verifica subito per numeri grandi e che quindi la funzione sarà richiamata moltissime volte, e sua volta altrettante volte al suo interno, fino a raggiungere un valore di somma pari a 0 o 1.</w:t>
       </w:r>
     </w:p>
+    <w:p/>
+    <w:p>
+      <w:pPr>
+        <w:pStyle w:val="Titolo2"/>
+      </w:pPr>
+      <w:r>
+        <w:t>trovare valore in vettore “</w:t>
+      </w:r>
+      <w:r>
+        <w:t xml:space="preserve">non </w:t>
+      </w:r>
+      <w:r>
+        <w:t>ordinato”.</w:t>
+      </w:r>
+    </w:p>
+    <w:p>
+      <w:pPr>
+        <w:pStyle w:val="Paragrafoelenco"/>
+        <w:numPr>
+          <w:ilvl w:val="0"/>
+          <w:numId w:val="3"/>
+        </w:numPr>
+      </w:pPr>
+      <w:r>
+        <w:t>Creare vettore di numeri ordinati.</w:t>
+      </w:r>
+    </w:p>
+    <w:p>
+      <w:pPr>
+        <w:pStyle w:val="Paragrafoelenco"/>
+        <w:numPr>
+          <w:ilvl w:val="0"/>
+          <w:numId w:val="3"/>
+        </w:numPr>
+      </w:pPr>
+      <w:r>
+        <w:t>Ordinare il vettore.</w:t>
+      </w:r>
+    </w:p>
+    <w:p/>
+    <w:p/>
+    <w:p>
+      <w:pPr>
+        <w:pStyle w:val="Titolo3"/>
+      </w:pPr>
+      <w:r>
+        <w:t>Non ricorsivo:</w:t>
+      </w:r>
+    </w:p>
+    <w:p>
+      <w:r>
+        <w:t>Leggo tutti i numeri fino a trovare quello ricercato, in caso non venga trovato ritorno -1 e avviso l’utente.</w:t>
+      </w:r>
+    </w:p>
+    <w:p/>
+    <w:p/>
+    <w:p>
+      <w:pPr>
+        <w:pStyle w:val="Titolo3"/>
+      </w:pPr>
+      <w:r>
+        <w:lastRenderedPageBreak/>
+        <w:t>Ricorsivo:</w:t>
+      </w:r>
+    </w:p>
+    <w:p>
+      <w:r>
+        <w:t>Decremento di uno la dimensione del vettore e inizializzo una variabile che è la posizione in cui è stato provato a trovare il numero (e alla fine sarà la posizione in cui eventualmente si trova).</w:t>
+      </w:r>
+    </w:p>
+    <w:p>
+      <w:r>
+        <w:t>Verifico se il numero di numeri è maggiore o uguale a 0, nel caso non lo sia, significa che tutto il vettore è stato letto e che il numero non è stato trovato, il numero di numeri come detto prima decrementa di uno ogni volta che si richiama la funzione.</w:t>
+      </w:r>
+    </w:p>
+    <w:p>
+      <w:r>
+        <w:t>Se il numero letto è quello da trovare, ritorno la posizione in cui mi trovavo al momento della lettura.</w:t>
+      </w:r>
+      <w:r>
+        <w:br/>
+        <w:t>In caso non venga trovato, il valore di prova otterrà il valore della funzione che viene richiamata con le stesse variabili ma la dimensione decrementata di 1 all’inizio, e a sua volta questa potrebbe fare lo stesso al suo interno, fino eventualmente a ritornare il valore -1 (se non presente) oppure la posizione.</w:t>
+      </w:r>
+    </w:p>
+    <w:p>
+      <w:r>
+        <w:t>Il metodo usato può essere immaginato come una piramide con dei gradoni, o delle scale, in cui si inizia a cercare dalla cima a scendere se su ogni scalino è presente il numero che cerchiamo, in caso affermativo ci fermiamo, in caso negativo scendiamo ancora fino a  trovarci a terra, nel tale caso (come detto diverse volte) il numero non è stato trovato.</w:t>
+      </w:r>
+    </w:p>
+    <w:p>
+      <w:r>
+        <w:t>Nota Bene che la prima lettura incomincia dal nNumeri – 1, questo perché nNumeri va in overflow già all’inizio se non viene decrementato di 1 (un vettore da 100 numeri, ha posizione massima vettore[99]).</w:t>
+      </w:r>
+    </w:p>
+    <w:p/>
+    <w:p/>
+    <w:p/>
+    <w:p/>
+    <w:p/>
+    <w:p/>
+    <w:p/>
+    <w:p/>
+    <w:p/>
+    <w:p/>
+    <w:p/>
+    <w:p/>
+    <w:p/>
+    <w:p/>
+    <w:p/>
+    <w:p/>
+    <w:p/>
+    <w:p/>
+    <w:p>
+      <w:pPr>
+        <w:pStyle w:val="Titolo2"/>
+      </w:pPr>
+      <w:r>
+        <w:lastRenderedPageBreak/>
+        <w:t>Trova valore in vettore ordinato:</w:t>
+      </w:r>
+    </w:p>
+    <w:p>
+      <w:pPr>
+        <w:pStyle w:val="Titolo3"/>
+      </w:pPr>
+      <w:r>
+        <w:t>Non ricorsivo</w:t>
+      </w:r>
+    </w:p>
+    <w:p>
+      <w:r>
+        <w:t>Vado alla posizione diretta in cui si dovrebbe trovare il numero che cerco (il vettore ha 1000 numeri ad esempio e cerco 340, vado a 340 – 1 in cui si dovrebbe trovare).</w:t>
+      </w:r>
+    </w:p>
+    <w:p/>
+    <w:p>
+      <w:pPr>
+        <w:pStyle w:val="Titolo3"/>
+      </w:pPr>
+      <w:r>
+        <w:t>ricorsivo</w:t>
+      </w:r>
+    </w:p>
+    <w:p>
+      <w:r>
+        <w:t>Chiedo posizione inizio e fine del vettore (massima – 1 per non andare in overflow) come parametri della funzione oltre al vettore stesso e al numero da trovare.</w:t>
+      </w:r>
+    </w:p>
+    <w:p>
+      <w:r>
+        <w:t>Verifico se l’inizio è minore o uguale alla fine, in caso non lo sia significa che il vettore è già stato completamente letto e il valore non è stato trovato.</w:t>
+      </w:r>
+    </w:p>
+    <w:p>
+      <w:r>
+        <w:t>Ottengo la posizione centrale del vettore facendo la somma dell’inizio + fine / 2, dal momento che il vettore letto sarà sempre lo stesso ma da posizioni diverse successivamente.</w:t>
+      </w:r>
+    </w:p>
+    <w:p>
+      <w:r>
+        <w:t>Verifico se il numero da cercare si trova nel centro appena calcolato, in caso affermativo ritorno la posizione e finisco la funzione.</w:t>
+      </w:r>
+    </w:p>
+    <w:p>
+      <w:r>
+        <w:t>In caso negativo, controllo se il numero letto al centro è maggiore o minore rispetto a quello da trovare, e avviene una delle due seguenti condizioni:</w:t>
+      </w:r>
+    </w:p>
+    <w:p>
+      <w:pPr>
+        <w:pStyle w:val="Paragrafoelenco"/>
+        <w:numPr>
+          <w:ilvl w:val="0"/>
+          <w:numId w:val="4"/>
+        </w:numPr>
+      </w:pPr>
+      <w:r>
+        <w:t>Se il numero al centro è maggiore di quello da trovare, l’inizio del vettore rimane lo stesso ma leggo fino al massimo il centro precedente – 1 (escludo il valore appena letto).</w:t>
+      </w:r>
+    </w:p>
+    <w:p>
+      <w:pPr>
+        <w:pStyle w:val="Paragrafoelenco"/>
+        <w:numPr>
+          <w:ilvl w:val="0"/>
+          <w:numId w:val="4"/>
+        </w:numPr>
+      </w:pPr>
+      <w:r>
+        <w:t>Se invece il numero al centro è minore di quello da trovare, faccio l’opposto e metto come inizio la posizione del centro + 1 (sempre per non rileggere di nuovo il valore appena verificato) e come posizione di fine mantengo la solita.</w:t>
+      </w:r>
+    </w:p>
+    <w:p>
+      <w:r>
+        <w:t>Questo viene ripetuto fino a quando eventualmente non si trovi il numero, oppure la fine diventa minore dell’inizio (numero non trovato, sto rischiando di rileggere quello già letto).</w:t>
+      </w:r>
+    </w:p>
     <w:sectPr>
       <w:pgSz w:w="11906" w:h="16838"/>
       <w:pgMar w:top="1417" w:right="1134" w:bottom="1134" w:left="1134" w:header="708" w:footer="708" w:gutter="0"/>
@@ -252,6 +449,119 @@
 <file path=word/numbering.xml><?xml version="1.0" encoding="utf-8"?>
 <w:numbering xmlns:wpc="http://schemas.microsoft.com/office/word/2010/wordprocessingCanvas" xmlns:cx="http://schemas.microsoft.com/office/drawing/2014/chartex" xmlns:cx1="http://schemas.microsoft.com/office/drawing/2015/9/8/chartex" xmlns:cx2="http://schemas.microsoft.com/office/drawing/2015/10/21/chartex" xmlns:cx3="http://schemas.microsoft.com/office/drawing/2016/5/9/chartex" xmlns:cx4="http://schemas.microsoft.com/office/drawing/2016/5/10/chartex" xmlns:cx5="http://schemas.microsoft.com/office/drawing/2016/5/11/chartex" xmlns:cx6="http://schemas.microsoft.com/office/drawing/2016/5/12/chartex" xmlns:cx7="http://schemas.microsoft.com/office/drawing/2016/5/13/chartex" xmlns:cx8="http://schemas.microsoft.com/office/drawing/2016/5/14/chartex" xmlns:mc="http://schemas.openxmlformats.org/markup-compatibility/2006" xmlns:aink="http://schemas.microsoft.com/office/drawing/2016/ink" xmlns:am3d="http://schemas.microsoft.com/office/drawing/2017/model3d" xmlns:o="urn:schemas-microsoft-com:office:office" xmlns:r="http://schemas.openxmlformats.org/officeDocument/2006/relationships" xmlns:m="http://schemas.openxmlformats.org/officeDocument/2006/math" xmlns:v="urn:schemas-microsoft-com:vml" xmlns:wp14="http://schemas.microsoft.com/office/word/2010/wordprocessingDrawing" xmlns:wp="http://schemas.openxmlformats.org/drawingml/2006/wordprocessingDrawing" xmlns:w10="urn:schemas-microsoft-com:office:word" xmlns:w="http://schemas.openxmlformats.org/wordprocessingml/2006/main" xmlns:w14="http://schemas.microsoft.com/office/word/2010/wordml" xmlns:w15="http://schemas.microsoft.com/office/word/2012/wordml" xmlns:w16cex="http://schemas.microsoft.com/office/word/2018/wordml/cex" xmlns:w16cid="http://schemas.microsoft.com/office/word/2016/wordml/cid" xmlns:w16="http://schemas.microsoft.com/office/word/2018/wordml" xmlns:w16sdtdh="http://schemas.microsoft.com/office/word/2020/wordml/sdtdatahash" xmlns:w16se="http://schemas.microsoft.com/office/word/2015/wordml/symex" xmlns:wpg="http://schemas.microsoft.com/office/word/2010/wordprocessingGroup" xmlns:wpi="http://schemas.microsoft.com/office/word/2010/wordprocessingInk" xmlns:wne="http://schemas.microsoft.com/office/word/2006/wordml" xmlns:wps="http://schemas.microsoft.com/office/word/2010/wordprocessingShape" mc:Ignorable="w14 w15 w16se w16cid w16 w16cex w16sdtdh wp14">
   <w:abstractNum w:abstractNumId="0" w15:restartNumberingAfterBreak="0">
+    <w:nsid w:val="0E2264D9"/>
+    <w:multiLevelType w:val="hybridMultilevel"/>
+    <w:tmpl w:val="2B6AF0FC"/>
+    <w:lvl w:ilvl="0" w:tplc="04100001">
+      <w:start w:val="1"/>
+      <w:numFmt w:val="bullet"/>
+      <w:lvlText w:val=""/>
+      <w:lvlJc w:val="left"/>
+      <w:pPr>
+        <w:ind w:left="720" w:hanging="360"/>
+      </w:pPr>
+      <w:rPr>
+        <w:rFonts w:ascii="Symbol" w:hAnsi="Symbol" w:hint="default"/>
+      </w:rPr>
+    </w:lvl>
+    <w:lvl w:ilvl="1" w:tplc="04100003" w:tentative="1">
+      <w:start w:val="1"/>
+      <w:numFmt w:val="bullet"/>
+      <w:lvlText w:val="o"/>
+      <w:lvlJc w:val="left"/>
+      <w:pPr>
+        <w:ind w:left="1440" w:hanging="360"/>
+      </w:pPr>
+      <w:rPr>
+        <w:rFonts w:ascii="Courier New" w:hAnsi="Courier New" w:cs="Courier New" w:hint="default"/>
+      </w:rPr>
+    </w:lvl>
+    <w:lvl w:ilvl="2" w:tplc="04100005" w:tentative="1">
+      <w:start w:val="1"/>
+      <w:numFmt w:val="bullet"/>
+      <w:lvlText w:val=""/>
+      <w:lvlJc w:val="left"/>
+      <w:pPr>
+        <w:ind w:left="2160" w:hanging="360"/>
+      </w:pPr>
+      <w:rPr>
+        <w:rFonts w:ascii="Wingdings" w:hAnsi="Wingdings" w:hint="default"/>
+      </w:rPr>
+    </w:lvl>
+    <w:lvl w:ilvl="3" w:tplc="04100001" w:tentative="1">
+      <w:start w:val="1"/>
+      <w:numFmt w:val="bullet"/>
+      <w:lvlText w:val=""/>
+      <w:lvlJc w:val="left"/>
+      <w:pPr>
+        <w:ind w:left="2880" w:hanging="360"/>
+      </w:pPr>
+      <w:rPr>
+        <w:rFonts w:ascii="Symbol" w:hAnsi="Symbol" w:hint="default"/>
+      </w:rPr>
+    </w:lvl>
+    <w:lvl w:ilvl="4" w:tplc="04100003" w:tentative="1">
+      <w:start w:val="1"/>
+      <w:numFmt w:val="bullet"/>
+      <w:lvlText w:val="o"/>
+      <w:lvlJc w:val="left"/>
+      <w:pPr>
+        <w:ind w:left="3600" w:hanging="360"/>
+      </w:pPr>
+      <w:rPr>
+        <w:rFonts w:ascii="Courier New" w:hAnsi="Courier New" w:cs="Courier New" w:hint="default"/>
+      </w:rPr>
+    </w:lvl>
+    <w:lvl w:ilvl="5" w:tplc="04100005" w:tentative="1">
+      <w:start w:val="1"/>
+      <w:numFmt w:val="bullet"/>
+      <w:lvlText w:val=""/>
+      <w:lvlJc w:val="left"/>
+      <w:pPr>
+        <w:ind w:left="4320" w:hanging="360"/>
+      </w:pPr>
+      <w:rPr>
+        <w:rFonts w:ascii="Wingdings" w:hAnsi="Wingdings" w:hint="default"/>
+      </w:rPr>
+    </w:lvl>
+    <w:lvl w:ilvl="6" w:tplc="04100001" w:tentative="1">
+      <w:start w:val="1"/>
+      <w:numFmt w:val="bullet"/>
+      <w:lvlText w:val=""/>
+      <w:lvlJc w:val="left"/>
+      <w:pPr>
+        <w:ind w:left="5040" w:hanging="360"/>
+      </w:pPr>
+      <w:rPr>
+        <w:rFonts w:ascii="Symbol" w:hAnsi="Symbol" w:hint="default"/>
+      </w:rPr>
+    </w:lvl>
+    <w:lvl w:ilvl="7" w:tplc="04100003" w:tentative="1">
+      <w:start w:val="1"/>
+      <w:numFmt w:val="bullet"/>
+      <w:lvlText w:val="o"/>
+      <w:lvlJc w:val="left"/>
+      <w:pPr>
+        <w:ind w:left="5760" w:hanging="360"/>
+      </w:pPr>
+      <w:rPr>
+        <w:rFonts w:ascii="Courier New" w:hAnsi="Courier New" w:cs="Courier New" w:hint="default"/>
+      </w:rPr>
+    </w:lvl>
+    <w:lvl w:ilvl="8" w:tplc="04100005" w:tentative="1">
+      <w:start w:val="1"/>
+      <w:numFmt w:val="bullet"/>
+      <w:lvlText w:val=""/>
+      <w:lvlJc w:val="left"/>
+      <w:pPr>
+        <w:ind w:left="6480" w:hanging="360"/>
+      </w:pPr>
+      <w:rPr>
+        <w:rFonts w:ascii="Wingdings" w:hAnsi="Wingdings" w:hint="default"/>
+      </w:rPr>
+    </w:lvl>
+  </w:abstractNum>
+  <w:abstractNum w:abstractNumId="1" w15:restartNumberingAfterBreak="0">
     <w:nsid w:val="16BE2910"/>
     <w:multiLevelType w:val="hybridMultilevel"/>
     <w:tmpl w:val="E6D63750"/>
@@ -364,7 +674,191 @@
       </w:rPr>
     </w:lvl>
   </w:abstractNum>
+  <w:abstractNum w:abstractNumId="2" w15:restartNumberingAfterBreak="0">
+    <w:nsid w:val="20CB4F25"/>
+    <w:multiLevelType w:val="hybridMultilevel"/>
+    <w:tmpl w:val="248438AA"/>
+    <w:lvl w:ilvl="0" w:tplc="0410000F">
+      <w:start w:val="1"/>
+      <w:numFmt w:val="decimal"/>
+      <w:lvlText w:val="%1."/>
+      <w:lvlJc w:val="left"/>
+      <w:pPr>
+        <w:ind w:left="720" w:hanging="360"/>
+      </w:pPr>
+    </w:lvl>
+    <w:lvl w:ilvl="1" w:tplc="04100019" w:tentative="1">
+      <w:start w:val="1"/>
+      <w:numFmt w:val="lowerLetter"/>
+      <w:lvlText w:val="%2."/>
+      <w:lvlJc w:val="left"/>
+      <w:pPr>
+        <w:ind w:left="1440" w:hanging="360"/>
+      </w:pPr>
+    </w:lvl>
+    <w:lvl w:ilvl="2" w:tplc="0410001B" w:tentative="1">
+      <w:start w:val="1"/>
+      <w:numFmt w:val="lowerRoman"/>
+      <w:lvlText w:val="%3."/>
+      <w:lvlJc w:val="right"/>
+      <w:pPr>
+        <w:ind w:left="2160" w:hanging="180"/>
+      </w:pPr>
+    </w:lvl>
+    <w:lvl w:ilvl="3" w:tplc="0410000F" w:tentative="1">
+      <w:start w:val="1"/>
+      <w:numFmt w:val="decimal"/>
+      <w:lvlText w:val="%4."/>
+      <w:lvlJc w:val="left"/>
+      <w:pPr>
+        <w:ind w:left="2880" w:hanging="360"/>
+      </w:pPr>
+    </w:lvl>
+    <w:lvl w:ilvl="4" w:tplc="04100019" w:tentative="1">
+      <w:start w:val="1"/>
+      <w:numFmt w:val="lowerLetter"/>
+      <w:lvlText w:val="%5."/>
+      <w:lvlJc w:val="left"/>
+      <w:pPr>
+        <w:ind w:left="3600" w:hanging="360"/>
+      </w:pPr>
+    </w:lvl>
+    <w:lvl w:ilvl="5" w:tplc="0410001B" w:tentative="1">
+      <w:start w:val="1"/>
+      <w:numFmt w:val="lowerRoman"/>
+      <w:lvlText w:val="%6."/>
+      <w:lvlJc w:val="right"/>
+      <w:pPr>
+        <w:ind w:left="4320" w:hanging="180"/>
+      </w:pPr>
+    </w:lvl>
+    <w:lvl w:ilvl="6" w:tplc="0410000F" w:tentative="1">
+      <w:start w:val="1"/>
+      <w:numFmt w:val="decimal"/>
+      <w:lvlText w:val="%7."/>
+      <w:lvlJc w:val="left"/>
+      <w:pPr>
+        <w:ind w:left="5040" w:hanging="360"/>
+      </w:pPr>
+    </w:lvl>
+    <w:lvl w:ilvl="7" w:tplc="04100019" w:tentative="1">
+      <w:start w:val="1"/>
+      <w:numFmt w:val="lowerLetter"/>
+      <w:lvlText w:val="%8."/>
+      <w:lvlJc w:val="left"/>
+      <w:pPr>
+        <w:ind w:left="5760" w:hanging="360"/>
+      </w:pPr>
+    </w:lvl>
+    <w:lvl w:ilvl="8" w:tplc="0410001B" w:tentative="1">
+      <w:start w:val="1"/>
+      <w:numFmt w:val="lowerRoman"/>
+      <w:lvlText w:val="%9."/>
+      <w:lvlJc w:val="right"/>
+      <w:pPr>
+        <w:ind w:left="6480" w:hanging="180"/>
+      </w:pPr>
+    </w:lvl>
+  </w:abstractNum>
+  <w:abstractNum w:abstractNumId="3" w15:restartNumberingAfterBreak="0">
+    <w:nsid w:val="247F5F6E"/>
+    <w:multiLevelType w:val="hybridMultilevel"/>
+    <w:tmpl w:val="EF6A63E6"/>
+    <w:lvl w:ilvl="0" w:tplc="04100011">
+      <w:start w:val="1"/>
+      <w:numFmt w:val="decimal"/>
+      <w:lvlText w:val="%1)"/>
+      <w:lvlJc w:val="left"/>
+      <w:pPr>
+        <w:ind w:left="720" w:hanging="360"/>
+      </w:pPr>
+      <w:rPr>
+        <w:rFonts w:hint="default"/>
+      </w:rPr>
+    </w:lvl>
+    <w:lvl w:ilvl="1" w:tplc="04100019" w:tentative="1">
+      <w:start w:val="1"/>
+      <w:numFmt w:val="lowerLetter"/>
+      <w:lvlText w:val="%2."/>
+      <w:lvlJc w:val="left"/>
+      <w:pPr>
+        <w:ind w:left="1440" w:hanging="360"/>
+      </w:pPr>
+    </w:lvl>
+    <w:lvl w:ilvl="2" w:tplc="0410001B" w:tentative="1">
+      <w:start w:val="1"/>
+      <w:numFmt w:val="lowerRoman"/>
+      <w:lvlText w:val="%3."/>
+      <w:lvlJc w:val="right"/>
+      <w:pPr>
+        <w:ind w:left="2160" w:hanging="180"/>
+      </w:pPr>
+    </w:lvl>
+    <w:lvl w:ilvl="3" w:tplc="0410000F" w:tentative="1">
+      <w:start w:val="1"/>
+      <w:numFmt w:val="decimal"/>
+      <w:lvlText w:val="%4."/>
+      <w:lvlJc w:val="left"/>
+      <w:pPr>
+        <w:ind w:left="2880" w:hanging="360"/>
+      </w:pPr>
+    </w:lvl>
+    <w:lvl w:ilvl="4" w:tplc="04100019" w:tentative="1">
+      <w:start w:val="1"/>
+      <w:numFmt w:val="lowerLetter"/>
+      <w:lvlText w:val="%5."/>
+      <w:lvlJc w:val="left"/>
+      <w:pPr>
+        <w:ind w:left="3600" w:hanging="360"/>
+      </w:pPr>
+    </w:lvl>
+    <w:lvl w:ilvl="5" w:tplc="0410001B" w:tentative="1">
+      <w:start w:val="1"/>
+      <w:numFmt w:val="lowerRoman"/>
+      <w:lvlText w:val="%6."/>
+      <w:lvlJc w:val="right"/>
+      <w:pPr>
+        <w:ind w:left="4320" w:hanging="180"/>
+      </w:pPr>
+    </w:lvl>
+    <w:lvl w:ilvl="6" w:tplc="0410000F" w:tentative="1">
+      <w:start w:val="1"/>
+      <w:numFmt w:val="decimal"/>
+      <w:lvlText w:val="%7."/>
+      <w:lvlJc w:val="left"/>
+      <w:pPr>
+        <w:ind w:left="5040" w:hanging="360"/>
+      </w:pPr>
+    </w:lvl>
+    <w:lvl w:ilvl="7" w:tplc="04100019" w:tentative="1">
+      <w:start w:val="1"/>
+      <w:numFmt w:val="lowerLetter"/>
+      <w:lvlText w:val="%8."/>
+      <w:lvlJc w:val="left"/>
+      <w:pPr>
+        <w:ind w:left="5760" w:hanging="360"/>
+      </w:pPr>
+    </w:lvl>
+    <w:lvl w:ilvl="8" w:tplc="0410001B" w:tentative="1">
+      <w:start w:val="1"/>
+      <w:numFmt w:val="lowerRoman"/>
+      <w:lvlText w:val="%9."/>
+      <w:lvlJc w:val="right"/>
+      <w:pPr>
+        <w:ind w:left="6480" w:hanging="180"/>
+      </w:pPr>
+    </w:lvl>
+  </w:abstractNum>
   <w:num w:numId="1">
+    <w:abstractNumId w:val="1"/>
+  </w:num>
+  <w:num w:numId="2">
+    <w:abstractNumId w:val="3"/>
+  </w:num>
+  <w:num w:numId="3">
+    <w:abstractNumId w:val="2"/>
+  </w:num>
+  <w:num w:numId="4">
     <w:abstractNumId w:val="0"/>
   </w:num>
 </w:numbering>
@@ -826,7 +1320,6 @@
     <w:next w:val="Normale"/>
     <w:link w:val="Titolo3Carattere"/>
     <w:uiPriority w:val="9"/>
-    <w:semiHidden/>
     <w:unhideWhenUsed/>
     <w:qFormat/>
     <w:rsid w:val="003C02AD"/>
@@ -849,7 +1342,6 @@
     <w:next w:val="Normale"/>
     <w:link w:val="Titolo4Carattere"/>
     <w:uiPriority w:val="9"/>
-    <w:semiHidden/>
     <w:unhideWhenUsed/>
     <w:qFormat/>
     <w:rsid w:val="003C02AD"/>
@@ -1081,7 +1573,6 @@
     <w:basedOn w:val="Carpredefinitoparagrafo"/>
     <w:link w:val="Titolo3"/>
     <w:uiPriority w:val="9"/>
-    <w:semiHidden/>
     <w:rsid w:val="003C02AD"/>
     <w:rPr>
       <w:caps/>
@@ -1094,7 +1585,6 @@
     <w:basedOn w:val="Carpredefinitoparagrafo"/>
     <w:link w:val="Titolo4"/>
     <w:uiPriority w:val="9"/>
-    <w:semiHidden/>
     <w:rsid w:val="003C02AD"/>
     <w:rPr>
       <w:caps/>

</xml_diff>

<commit_message>
Ordinamento vettore tramite ricorsione, ordinamento ITERATIVO, ma divisione e unione ricorsivi in sotto vettori.
</commit_message>
<xml_diff>
--- a/C++/Ricorsivo/Ricorsivo.docx
+++ b/C++/Ricorsivo/Ricorsivo.docx
@@ -60,7 +60,15 @@
     <w:p/>
     <w:p>
       <w:r>
-        <w:t>Una cosa ricorsiva è una funzione che richiama se stessa al suo interno fino a quando non si verifica una certa condizione che ne cambia il suo stato e la porta alla fine (senza loop infinito quindi che manderebbe tutto in stackoverflow).</w:t>
+        <w:t xml:space="preserve">Una cosa ricorsiva è una funzione che richiama </w:t>
+      </w:r>
+      <w:proofErr w:type="gramStart"/>
+      <w:r>
+        <w:t>se</w:t>
+      </w:r>
+      <w:proofErr w:type="gramEnd"/>
+      <w:r>
+        <w:t xml:space="preserve"> stessa al suo interno fino a quando non si verifica una certa condizione che ne cambia il suo stato e la porta alla fine (senza loop infinito quindi che manderebbe tutto in stackoverflow).</w:t>
       </w:r>
     </w:p>
     <w:p/>
@@ -132,13 +140,23 @@
           <w:lang w:eastAsia="it-IT"/>
         </w:rPr>
       </w:pPr>
+      <w:proofErr w:type="gramStart"/>
       <w:r>
         <w:rPr>
           <w:rFonts w:ascii="Courier New" w:eastAsia="Times New Roman" w:hAnsi="Courier New" w:cs="Courier New"/>
           <w:color w:val="808080"/>
           <w:lang w:eastAsia="it-IT"/>
         </w:rPr>
-        <w:t>Fib(1) = 1</w:t>
+        <w:t>Fib(</w:t>
+      </w:r>
+      <w:proofErr w:type="gramEnd"/>
+      <w:r>
+        <w:rPr>
+          <w:rFonts w:ascii="Courier New" w:eastAsia="Times New Roman" w:hAnsi="Courier New" w:cs="Courier New"/>
+          <w:color w:val="808080"/>
+          <w:lang w:eastAsia="it-IT"/>
+        </w:rPr>
+        <w:t>1) = 1</w:t>
       </w:r>
       <w:r>
         <w:rPr>
@@ -174,7 +192,15 @@
     </w:p>
     <w:p>
       <w:r>
-        <w:t>Si dichiarano 3 variabili oltre a n ricevuto in input:</w:t>
+        <w:t xml:space="preserve">Si dichiarano </w:t>
+      </w:r>
+      <w:proofErr w:type="gramStart"/>
+      <w:r>
+        <w:t>3</w:t>
+      </w:r>
+      <w:proofErr w:type="gramEnd"/>
+      <w:r>
+        <w:t xml:space="preserve"> variabili oltre a n ricevuto in input:</w:t>
       </w:r>
     </w:p>
     <w:p>
@@ -212,7 +238,15 @@
         <w:t xml:space="preserve"> f2, poi </w:t>
       </w:r>
       <w:r>
-        <w:t>f2 assume il valore di f1 ed f1 quello di Fibonacci, il tutto continua fino alla fine del ciclo.</w:t>
+        <w:t xml:space="preserve">f2 assume il valore di f1 </w:t>
+      </w:r>
+      <w:proofErr w:type="gramStart"/>
+      <w:r>
+        <w:t>ed</w:t>
+      </w:r>
+      <w:proofErr w:type="gramEnd"/>
+      <w:r>
+        <w:t xml:space="preserve"> f1 quello di Fibonacci, il tutto continua fino alla fine del ciclo.</w:t>
       </w:r>
     </w:p>
     <w:p/>
@@ -336,12 +370,28 @@
     </w:p>
     <w:p>
       <w:r>
-        <w:t>Il metodo usato può essere immaginato come una piramide con dei gradoni, o delle scale, in cui si inizia a cercare dalla cima a scendere se su ogni scalino è presente il numero che cerchiamo, in caso affermativo ci fermiamo, in caso negativo scendiamo ancora fino a  trovarci a terra, nel tale caso (come detto diverse volte) il numero non è stato trovato.</w:t>
-      </w:r>
-    </w:p>
-    <w:p>
-      <w:r>
-        <w:t>Nota Bene che la prima lettura incomincia dal nNumeri – 1, questo perché nNumeri va in overflow già all’inizio se non viene decrementato di 1 (un vettore da 100 numeri, ha posizione massima vettore[99]).</w:t>
+        <w:t xml:space="preserve">Il metodo usato può essere immaginato come una piramide con dei gradoni, o delle scale, in cui si inizia a cercare dalla cima a scendere se su ogni scalino è presente il numero che cerchiamo, in caso affermativo ci fermiamo, in caso negativo scendiamo ancora fino </w:t>
+      </w:r>
+      <w:proofErr w:type="gramStart"/>
+      <w:r>
+        <w:t>a  trovarci</w:t>
+      </w:r>
+      <w:proofErr w:type="gramEnd"/>
+      <w:r>
+        <w:t xml:space="preserve"> a terra, nel tale caso (come detto diverse volte) il numero non è stato trovato.</w:t>
+      </w:r>
+    </w:p>
+    <w:p>
+      <w:r>
+        <w:t xml:space="preserve">Nota Bene che la prima lettura incomincia dal nNumeri – 1, questo perché nNumeri va in overflow già all’inizio se non viene decrementato di 1 (un vettore da 100 numeri, ha posizione massima </w:t>
+      </w:r>
+      <w:proofErr w:type="gramStart"/>
+      <w:r>
+        <w:t>vettore[</w:t>
+      </w:r>
+      <w:proofErr w:type="gramEnd"/>
+      <w:r>
+        <w:t>99]).</w:t>
       </w:r>
     </w:p>
     <w:p/>
@@ -672,8 +722,13 @@
       </w:r>
     </w:p>
     <w:p>
-      <w:r>
-        <w:t>La somma del vettore di dimensione n, è o la somma del vettore in posizione n, oppure è la somma di n – 1, e così via.</w:t>
+      <w:proofErr w:type="gramStart"/>
+      <w:r>
+        <w:t>La somma del vettore di dimensione n,</w:t>
+      </w:r>
+      <w:proofErr w:type="gramEnd"/>
+      <w:r>
+        <w:t xml:space="preserve"> è o la somma del vettore in posizione n, oppure è la somma di n – 1, e così via.</w:t>
       </w:r>
     </w:p>
     <w:p>
@@ -1008,7 +1063,7 @@
       </w:r>
       <w:r>
         <w:br/>
-        <w:t>Data una stringa, visualizzarla carattere per carattere, in modo ricorsivo, sia dall’inizio, che dalla fine.</w:t>
+        <w:t>Data una stringa, visualizzarla carattere per carattere, in modo ricorsivo, dalla fine.</w:t>
       </w:r>
       <w:r>
         <w:br/>
@@ -1062,7 +1117,15 @@
     </w:p>
     <w:p>
       <w:r>
-        <w:t>Questo può funzionare con un metodo ricorsivo, continuamente dividendo in 2 il vettore, ordinandolo e rifondendolo dopo.</w:t>
+        <w:t xml:space="preserve">Questo può funzionare con un metodo ricorsivo, continuamente dividendo in </w:t>
+      </w:r>
+      <w:proofErr w:type="gramStart"/>
+      <w:r>
+        <w:t>2</w:t>
+      </w:r>
+      <w:proofErr w:type="gramEnd"/>
+      <w:r>
+        <w:t xml:space="preserve"> il vettore, ordinandolo e rifondendolo dopo.</w:t>
       </w:r>
     </w:p>
     <w:p>

</xml_diff>

<commit_message>
Nuovo tipo di stringa ricorsiva.
</commit_message>
<xml_diff>
--- a/C++/Ricorsivo/Ricorsivo.docx
+++ b/C++/Ricorsivo/Ricorsivo.docx
@@ -60,15 +60,7 @@
     <w:p/>
     <w:p>
       <w:r>
-        <w:t xml:space="preserve">Una cosa ricorsiva è una funzione che richiama </w:t>
-      </w:r>
-      <w:proofErr w:type="gramStart"/>
-      <w:r>
-        <w:t>se</w:t>
-      </w:r>
-      <w:proofErr w:type="gramEnd"/>
-      <w:r>
-        <w:t xml:space="preserve"> stessa al suo interno fino a quando non si verifica una certa condizione che ne cambia il suo stato e la porta alla fine (senza loop infinito quindi che manderebbe tutto in stackoverflow).</w:t>
+        <w:t>Una cosa ricorsiva è una funzione che richiama se stessa al suo interno fino a quando non si verifica una certa condizione che ne cambia il suo stato e la porta alla fine (senza loop infinito quindi che manderebbe tutto in stackoverflow).</w:t>
       </w:r>
     </w:p>
     <w:p/>
@@ -140,23 +132,13 @@
           <w:lang w:eastAsia="it-IT"/>
         </w:rPr>
       </w:pPr>
-      <w:proofErr w:type="gramStart"/>
       <w:r>
         <w:rPr>
           <w:rFonts w:ascii="Courier New" w:eastAsia="Times New Roman" w:hAnsi="Courier New" w:cs="Courier New"/>
           <w:color w:val="808080"/>
           <w:lang w:eastAsia="it-IT"/>
         </w:rPr>
-        <w:t>Fib(</w:t>
-      </w:r>
-      <w:proofErr w:type="gramEnd"/>
-      <w:r>
-        <w:rPr>
-          <w:rFonts w:ascii="Courier New" w:eastAsia="Times New Roman" w:hAnsi="Courier New" w:cs="Courier New"/>
-          <w:color w:val="808080"/>
-          <w:lang w:eastAsia="it-IT"/>
-        </w:rPr>
-        <w:t>1) = 1</w:t>
+        <w:t>Fib(1) = 1</w:t>
       </w:r>
       <w:r>
         <w:rPr>
@@ -192,15 +174,7 @@
     </w:p>
     <w:p>
       <w:r>
-        <w:t xml:space="preserve">Si dichiarano </w:t>
-      </w:r>
-      <w:proofErr w:type="gramStart"/>
-      <w:r>
-        <w:t>3</w:t>
-      </w:r>
-      <w:proofErr w:type="gramEnd"/>
-      <w:r>
-        <w:t xml:space="preserve"> variabili oltre a n ricevuto in input:</w:t>
+        <w:t>Si dichiarano 3 variabili oltre a n ricevuto in input:</w:t>
       </w:r>
     </w:p>
     <w:p>
@@ -238,15 +212,7 @@
         <w:t xml:space="preserve"> f2, poi </w:t>
       </w:r>
       <w:r>
-        <w:t xml:space="preserve">f2 assume il valore di f1 </w:t>
-      </w:r>
-      <w:proofErr w:type="gramStart"/>
-      <w:r>
-        <w:t>ed</w:t>
-      </w:r>
-      <w:proofErr w:type="gramEnd"/>
-      <w:r>
-        <w:t xml:space="preserve"> f1 quello di Fibonacci, il tutto continua fino alla fine del ciclo.</w:t>
+        <w:t>f2 assume il valore di f1 ed f1 quello di Fibonacci, il tutto continua fino alla fine del ciclo.</w:t>
       </w:r>
     </w:p>
     <w:p/>
@@ -370,28 +336,12 @@
     </w:p>
     <w:p>
       <w:r>
-        <w:t xml:space="preserve">Il metodo usato può essere immaginato come una piramide con dei gradoni, o delle scale, in cui si inizia a cercare dalla cima a scendere se su ogni scalino è presente il numero che cerchiamo, in caso affermativo ci fermiamo, in caso negativo scendiamo ancora fino </w:t>
-      </w:r>
-      <w:proofErr w:type="gramStart"/>
-      <w:r>
-        <w:t>a  trovarci</w:t>
-      </w:r>
-      <w:proofErr w:type="gramEnd"/>
-      <w:r>
-        <w:t xml:space="preserve"> a terra, nel tale caso (come detto diverse volte) il numero non è stato trovato.</w:t>
-      </w:r>
-    </w:p>
-    <w:p>
-      <w:r>
-        <w:t xml:space="preserve">Nota Bene che la prima lettura incomincia dal nNumeri – 1, questo perché nNumeri va in overflow già all’inizio se non viene decrementato di 1 (un vettore da 100 numeri, ha posizione massima </w:t>
-      </w:r>
-      <w:proofErr w:type="gramStart"/>
-      <w:r>
-        <w:t>vettore[</w:t>
-      </w:r>
-      <w:proofErr w:type="gramEnd"/>
-      <w:r>
-        <w:t>99]).</w:t>
+        <w:t>Il metodo usato può essere immaginato come una piramide con dei gradoni, o delle scale, in cui si inizia a cercare dalla cima a scendere se su ogni scalino è presente il numero che cerchiamo, in caso affermativo ci fermiamo, in caso negativo scendiamo ancora fino a  trovarci a terra, nel tale caso (come detto diverse volte) il numero non è stato trovato.</w:t>
+      </w:r>
+    </w:p>
+    <w:p>
+      <w:r>
+        <w:t>Nota Bene che la prima lettura incomincia dal nNumeri – 1, questo perché nNumeri va in overflow già all’inizio se non viene decrementato di 1 (un vettore da 100 numeri, ha posizione massima vettore[99]).</w:t>
       </w:r>
     </w:p>
     <w:p/>
@@ -722,13 +672,8 @@
       </w:r>
     </w:p>
     <w:p>
-      <w:proofErr w:type="gramStart"/>
-      <w:r>
-        <w:t>La somma del vettore di dimensione n,</w:t>
-      </w:r>
-      <w:proofErr w:type="gramEnd"/>
-      <w:r>
-        <w:t xml:space="preserve"> è o la somma del vettore in posizione n, oppure è la somma di n – 1, e così via.</w:t>
+      <w:r>
+        <w:t>La somma del vettore di dimensione n, è o la somma del vettore in posizione n, oppure è la somma di n – 1, e così via.</w:t>
       </w:r>
     </w:p>
     <w:p>
@@ -1117,20 +1062,120 @@
     </w:p>
     <w:p>
       <w:r>
-        <w:t xml:space="preserve">Questo può funzionare con un metodo ricorsivo, continuamente dividendo in </w:t>
-      </w:r>
-      <w:proofErr w:type="gramStart"/>
-      <w:r>
-        <w:t>2</w:t>
-      </w:r>
-      <w:proofErr w:type="gramEnd"/>
-      <w:r>
-        <w:t xml:space="preserve"> il vettore, ordinandolo e rifondendolo dopo.</w:t>
-      </w:r>
-    </w:p>
-    <w:p>
-      <w:r>
-        <w:t>La fusione non è ricorsiva, l’ordinamento e divisione si.</w:t>
+        <w:t>Questo può funzionare con un metodo ricorsivo, continuamente dividendo in 2 il vettore, ordinandolo e rifondendolo dopo.</w:t>
+      </w:r>
+    </w:p>
+    <w:p>
+      <w:r>
+        <w:t>La fusione non è ricorsiva, l’ordinamento e divisione si</w:t>
+      </w:r>
+      <w:r>
+        <w:t>.</w:t>
+      </w:r>
+    </w:p>
+    <w:p>
+      <w:pPr>
+        <w:pStyle w:val="Titolo2"/>
+      </w:pPr>
+      <w:r>
+        <w:lastRenderedPageBreak/>
+        <w:t>merge (era il compito):</w:t>
+      </w:r>
+    </w:p>
+    <w:p>
+      <w:r>
+        <w:t>merge(A,p,q,r)</w:t>
+      </w:r>
+    </w:p>
+    <w:p>
+      <w:r>
+        <w:t>i &lt;- p; j &lt;- q + 1; k &lt;- 1</w:t>
+      </w:r>
+    </w:p>
+    <w:p>
+      <w:r>
+        <w:t>while(i &lt;= q and j &lt;= r)</w:t>
+      </w:r>
+      <w:r>
+        <w:br/>
+      </w:r>
+      <w:r>
+        <w:tab/>
+        <w:t>if(A[i] &lt; A[j]) B[k] &lt;- A[i]; i &lt;- i + 1</w:t>
+      </w:r>
+      <w:r>
+        <w:br/>
+      </w:r>
+      <w:r>
+        <w:tab/>
+        <w:t>else                B[k] &lt;- A[j]; j &lt;- j + 1</w:t>
+      </w:r>
+      <w:r>
+        <w:br/>
+      </w:r>
+      <w:r>
+        <w:tab/>
+        <w:t>k &lt;- k + 1</w:t>
+      </w:r>
+    </w:p>
+    <w:p>
+      <w:r>
+        <w:t>while(i &lt;= q)      B[k] &lt;- A[i]; i &lt;- i + 1; k &lt;- k + 1</w:t>
+      </w:r>
+      <w:r>
+        <w:br/>
+        <w:t>while(j &lt;= r)       B[k] &lt;- A[j]; j &lt;- j + 1; k &lt;- k + 1</w:t>
+      </w:r>
+    </w:p>
+    <w:p>
+      <w:r>
+        <w:t>A [p..r] &lt;- B[1..k-1]</w:t>
+      </w:r>
+    </w:p>
+    <w:p/>
+    <w:p/>
+    <w:p>
+      <w:r>
+        <w:t>Merge-sort(A, p,q)</w:t>
+      </w:r>
+      <w:r>
+        <w:br/>
+        <w:t>if p &lt; r</w:t>
+      </w:r>
+      <w:r>
+        <w:br/>
+      </w:r>
+      <w:r>
+        <w:tab/>
+        <w:t>then q &lt;- (p+r)/2</w:t>
+      </w:r>
+      <w:r>
+        <w:br/>
+      </w:r>
+      <w:r>
+        <w:tab/>
+        <w:t>merge-sort(A,p,q)</w:t>
+      </w:r>
+      <w:r>
+        <w:br/>
+      </w:r>
+      <w:r>
+        <w:tab/>
+        <w:t>merge-sort(A,q+1,r)</w:t>
+      </w:r>
+      <w:r>
+        <w:br/>
+      </w:r>
+      <w:r>
+        <w:tab/>
+        <w:t>merge(A,p,q,r)</w:t>
+      </w:r>
+      <w:r>
+        <w:br/>
+      </w:r>
+      <w:r>
+        <w:br/>
+        <w:t>Consigliato di effettuare un debug di 16 elementi e verificare cosa succede, scrivendolo sulla carta (anche qui), magari in uno schema.</w:t>
       </w:r>
     </w:p>
     <w:sectPr>

</xml_diff>